<commit_message>
Added uber-large, modified doc and a line in code
</commit_message>
<xml_diff>
--- a/HW2/TableHW2.docx
+++ b/HW2/TableHW2.docx
@@ -1,6 +1,6 @@
 
 <file path=word/document.xml><?xml version="1.0" encoding="utf-8"?>
-<w:document xmlns:wpc="http://schemas.microsoft.com/office/word/2010/wordprocessingCanvas" xmlns:cx="http://schemas.microsoft.com/office/drawing/2014/chartex" xmlns:cx1="http://schemas.microsoft.com/office/drawing/2015/9/8/chartex" xmlns:mc="http://schemas.openxmlformats.org/markup-compatibility/2006" xmlns:o="urn:schemas-microsoft-com:office:office" xmlns:r="http://schemas.openxmlformats.org/officeDocument/2006/relationships" xmlns:m="http://schemas.openxmlformats.org/officeDocument/2006/math" xmlns:v="urn:schemas-microsoft-com:vml" xmlns:wp14="http://schemas.microsoft.com/office/word/2010/wordprocessingDrawing" xmlns:wp="http://schemas.openxmlformats.org/drawingml/2006/wordprocessingDrawing" xmlns:w10="urn:schemas-microsoft-com:office:word" xmlns:w="http://schemas.openxmlformats.org/wordprocessingml/2006/main" xmlns:w14="http://schemas.microsoft.com/office/word/2010/wordml" xmlns:w15="http://schemas.microsoft.com/office/word/2012/wordml" xmlns:w16se="http://schemas.microsoft.com/office/word/2015/wordml/symex" xmlns:wpg="http://schemas.microsoft.com/office/word/2010/wordprocessingGroup" xmlns:wpi="http://schemas.microsoft.com/office/word/2010/wordprocessingInk" xmlns:wne="http://schemas.microsoft.com/office/word/2006/wordml" xmlns:wps="http://schemas.microsoft.com/office/word/2010/wordprocessingShape" mc:Ignorable="w14 w15 w16se wp14">
+<w:document xmlns:wpc="http://schemas.microsoft.com/office/word/2010/wordprocessingCanvas" xmlns:cx="http://schemas.microsoft.com/office/drawing/2014/chartex" xmlns:cx1="http://schemas.microsoft.com/office/drawing/2015/9/8/chartex" xmlns:cx2="http://schemas.microsoft.com/office/drawing/2015/10/21/chartex" xmlns:cx3="http://schemas.microsoft.com/office/drawing/2016/5/9/chartex" xmlns:cx4="http://schemas.microsoft.com/office/drawing/2016/5/10/chartex" xmlns:cx5="http://schemas.microsoft.com/office/drawing/2016/5/11/chartex" xmlns:cx6="http://schemas.microsoft.com/office/drawing/2016/5/12/chartex" xmlns:cx7="http://schemas.microsoft.com/office/drawing/2016/5/13/chartex" xmlns:cx8="http://schemas.microsoft.com/office/drawing/2016/5/14/chartex" xmlns:mc="http://schemas.openxmlformats.org/markup-compatibility/2006" xmlns:aink="http://schemas.microsoft.com/office/drawing/2016/ink" xmlns:am3d="http://schemas.microsoft.com/office/drawing/2017/model3d" xmlns:o="urn:schemas-microsoft-com:office:office" xmlns:oel="http://schemas.microsoft.com/office/2019/extlst" xmlns:r="http://schemas.openxmlformats.org/officeDocument/2006/relationships" xmlns:m="http://schemas.openxmlformats.org/officeDocument/2006/math" xmlns:v="urn:schemas-microsoft-com:vml" xmlns:wp14="http://schemas.microsoft.com/office/word/2010/wordprocessingDrawing" xmlns:wp="http://schemas.openxmlformats.org/drawingml/2006/wordprocessingDrawing" xmlns:w10="urn:schemas-microsoft-com:office:word" xmlns:w="http://schemas.openxmlformats.org/wordprocessingml/2006/main" xmlns:w14="http://schemas.microsoft.com/office/word/2010/wordml" xmlns:w15="http://schemas.microsoft.com/office/word/2012/wordml" xmlns:w16cex="http://schemas.microsoft.com/office/word/2018/wordml/cex" xmlns:w16cid="http://schemas.microsoft.com/office/word/2016/wordml/cid" xmlns:w16="http://schemas.microsoft.com/office/word/2018/wordml" xmlns:w16sdtdh="http://schemas.microsoft.com/office/word/2020/wordml/sdtdatahash" xmlns:w16se="http://schemas.microsoft.com/office/word/2015/wordml/symex" xmlns:wpg="http://schemas.microsoft.com/office/word/2010/wordprocessingGroup" xmlns:wpi="http://schemas.microsoft.com/office/word/2010/wordprocessingInk" xmlns:wne="http://schemas.microsoft.com/office/word/2006/wordml" xmlns:wps="http://schemas.microsoft.com/office/word/2010/wordprocessingShape" mc:Ignorable="w14 w15 w16se w16cid w16 w16cex w16sdtdh wp14">
   <w:body>
     <w:p>
       <w:pPr>
@@ -27,7 +27,7 @@
           <w:szCs w:val="20"/>
           <w:lang w:val="en-US"/>
         </w:rPr>
-        <w:t>fill in your group number</w:t>
+        <w:t>007</w:t>
       </w:r>
     </w:p>
     <w:p>
@@ -52,16 +52,7 @@
           <w:szCs w:val="20"/>
           <w:lang w:val="en-US"/>
         </w:rPr>
-        <w:t xml:space="preserve"> </w:t>
-      </w:r>
-      <w:r>
-        <w:rPr>
-          <w:color w:val="000000"/>
-          <w:sz w:val="20"/>
-          <w:szCs w:val="20"/>
-          <w:lang w:val="en-US"/>
-        </w:rPr>
-        <w:t xml:space="preserve">that groups with odd (resp. even) number can use the cluster </w:t>
+        <w:t xml:space="preserve"> that groups with odd (resp. even) number can use the cluster </w:t>
       </w:r>
       <w:r>
         <w:rPr>
@@ -88,7 +79,6 @@
           <w:color w:val="FF0000"/>
           <w:sz w:val="20"/>
           <w:szCs w:val="20"/>
-          <w:lang w:val="en-US"/>
         </w:rPr>
       </w:pPr>
       <w:r>
@@ -96,7 +86,6 @@
           <w:b/>
           <w:sz w:val="20"/>
           <w:szCs w:val="20"/>
-          <w:lang w:val="en-US"/>
         </w:rPr>
         <w:t>GROUP</w:t>
       </w:r>
@@ -105,7 +94,6 @@
           <w:b/>
           <w:sz w:val="20"/>
           <w:szCs w:val="20"/>
-          <w:lang w:val="en-US"/>
         </w:rPr>
         <w:t xml:space="preserve"> MEMBERS: </w:t>
       </w:r>
@@ -114,9 +102,34 @@
           <w:color w:val="FF0000"/>
           <w:sz w:val="20"/>
           <w:szCs w:val="20"/>
-          <w:lang w:val="en-US"/>
-        </w:rPr>
-        <w:t>fill in your group members</w:t>
+        </w:rPr>
+        <w:t>Alberto Pasqualetto, M</w:t>
+      </w:r>
+      <w:r>
+        <w:rPr>
+          <w:color w:val="FF0000"/>
+          <w:sz w:val="20"/>
+          <w:szCs w:val="20"/>
+        </w:rPr>
+        <w:t xml:space="preserve">ichela </w:t>
+      </w:r>
+      <w:proofErr w:type="spellStart"/>
+      <w:r>
+        <w:rPr>
+          <w:color w:val="FF0000"/>
+          <w:sz w:val="20"/>
+          <w:szCs w:val="20"/>
+        </w:rPr>
+        <w:t>Schibuola</w:t>
+      </w:r>
+      <w:proofErr w:type="spellEnd"/>
+      <w:r>
+        <w:rPr>
+          <w:color w:val="FF0000"/>
+          <w:sz w:val="20"/>
+          <w:szCs w:val="20"/>
+        </w:rPr>
+        <w:t>, Michele Sprocatti</w:t>
       </w:r>
     </w:p>
     <w:p>
@@ -161,13 +174,23 @@
         </w:rPr>
         <w:t xml:space="preserve">ut files are stored in the </w:t>
       </w:r>
-      <w:r>
-        <w:rPr>
-          <w:sz w:val="20"/>
-          <w:szCs w:val="20"/>
-          <w:lang w:val="en-US"/>
-        </w:rPr>
-        <w:t xml:space="preserve">hdfs </w:t>
+      <w:proofErr w:type="spellStart"/>
+      <w:r>
+        <w:rPr>
+          <w:sz w:val="20"/>
+          <w:szCs w:val="20"/>
+          <w:lang w:val="en-US"/>
+        </w:rPr>
+        <w:t>hdfs</w:t>
+      </w:r>
+      <w:proofErr w:type="spellEnd"/>
+      <w:r>
+        <w:rPr>
+          <w:sz w:val="20"/>
+          <w:szCs w:val="20"/>
+          <w:lang w:val="en-US"/>
+        </w:rPr>
+        <w:t xml:space="preserve"> </w:t>
       </w:r>
       <w:r>
         <w:rPr>
@@ -191,15 +214,33 @@
           <w:szCs w:val="20"/>
           <w:lang w:val="en-US"/>
         </w:rPr>
-        <w:t xml:space="preserve"> of the cluster. In particular, </w:t>
-      </w:r>
-      <w:r>
-        <w:rPr>
-          <w:sz w:val="20"/>
-          <w:szCs w:val="20"/>
-          <w:lang w:val="en-US"/>
-        </w:rPr>
-        <w:t xml:space="preserve">file </w:t>
+        <w:t xml:space="preserve"> of the cluster. </w:t>
+      </w:r>
+      <w:proofErr w:type="gramStart"/>
+      <w:r>
+        <w:rPr>
+          <w:sz w:val="20"/>
+          <w:szCs w:val="20"/>
+          <w:lang w:val="en-US"/>
+        </w:rPr>
+        <w:t xml:space="preserve">In particular, </w:t>
+      </w:r>
+      <w:r>
+        <w:rPr>
+          <w:sz w:val="20"/>
+          <w:szCs w:val="20"/>
+          <w:lang w:val="en-US"/>
+        </w:rPr>
+        <w:t>file</w:t>
+      </w:r>
+      <w:proofErr w:type="gramEnd"/>
+      <w:r>
+        <w:rPr>
+          <w:sz w:val="20"/>
+          <w:szCs w:val="20"/>
+          <w:lang w:val="en-US"/>
+        </w:rPr>
+        <w:t xml:space="preserve"> </w:t>
       </w:r>
       <w:r>
         <w:rPr>
@@ -541,8 +582,6 @@
               </w:rPr>
               <w:t xml:space="preserve"> </w:t>
             </w:r>
-            <w:bookmarkStart w:id="0" w:name="_GoBack"/>
-            <w:bookmarkEnd w:id="0"/>
             <w:r>
               <w:rPr>
                 <w:b/>
@@ -616,25 +655,72 @@
                 <w:szCs w:val="20"/>
                 <w:lang w:val="en-US"/>
               </w:rPr>
-              <w:t>in ms</w:t>
-            </w:r>
-          </w:p>
-          <w:p>
-            <w:pPr>
-              <w:jc w:val="center"/>
-              <w:rPr>
-                <w:b/>
-                <w:sz w:val="20"/>
-                <w:szCs w:val="20"/>
-              </w:rPr>
-            </w:pPr>
-            <w:r>
-              <w:rPr>
-                <w:b/>
-                <w:sz w:val="20"/>
-                <w:szCs w:val="20"/>
-              </w:rPr>
-              <w:t>(average of 3 runs)</w:t>
+              <w:t xml:space="preserve">in </w:t>
+            </w:r>
+            <w:proofErr w:type="spellStart"/>
+            <w:r>
+              <w:rPr>
+                <w:b/>
+                <w:sz w:val="20"/>
+                <w:szCs w:val="20"/>
+                <w:lang w:val="en-US"/>
+              </w:rPr>
+              <w:t>ms</w:t>
+            </w:r>
+            <w:proofErr w:type="spellEnd"/>
+          </w:p>
+          <w:p>
+            <w:pPr>
+              <w:jc w:val="center"/>
+              <w:rPr>
+                <w:b/>
+                <w:sz w:val="20"/>
+                <w:szCs w:val="20"/>
+              </w:rPr>
+            </w:pPr>
+            <w:r>
+              <w:rPr>
+                <w:b/>
+                <w:sz w:val="20"/>
+                <w:szCs w:val="20"/>
+              </w:rPr>
+              <w:t>(</w:t>
+            </w:r>
+            <w:proofErr w:type="spellStart"/>
+            <w:r>
+              <w:rPr>
+                <w:b/>
+                <w:sz w:val="20"/>
+                <w:szCs w:val="20"/>
+              </w:rPr>
+              <w:t>average</w:t>
+            </w:r>
+            <w:proofErr w:type="spellEnd"/>
+            <w:r>
+              <w:rPr>
+                <w:b/>
+                <w:sz w:val="20"/>
+                <w:szCs w:val="20"/>
+              </w:rPr>
+              <w:t xml:space="preserve"> of 3 </w:t>
+            </w:r>
+            <w:proofErr w:type="spellStart"/>
+            <w:r>
+              <w:rPr>
+                <w:b/>
+                <w:sz w:val="20"/>
+                <w:szCs w:val="20"/>
+              </w:rPr>
+              <w:t>runs</w:t>
+            </w:r>
+            <w:proofErr w:type="spellEnd"/>
+            <w:r>
+              <w:rPr>
+                <w:b/>
+                <w:sz w:val="20"/>
+                <w:szCs w:val="20"/>
+              </w:rPr>
+              <w:t>)</w:t>
             </w:r>
           </w:p>
         </w:tc>
@@ -668,26 +754,73 @@
                 <w:szCs w:val="20"/>
                 <w:lang w:val="en-US"/>
               </w:rPr>
-              <w:t>in ms</w:t>
-            </w:r>
-          </w:p>
-          <w:p>
-            <w:pPr>
-              <w:jc w:val="center"/>
-              <w:rPr>
-                <w:b/>
-                <w:sz w:val="20"/>
-                <w:szCs w:val="20"/>
-                <w:lang w:val="en-US"/>
-              </w:rPr>
-            </w:pPr>
-            <w:r>
-              <w:rPr>
-                <w:b/>
-                <w:sz w:val="20"/>
-                <w:szCs w:val="20"/>
-              </w:rPr>
-              <w:t>(average of 3 runs)</w:t>
+              <w:t xml:space="preserve">in </w:t>
+            </w:r>
+            <w:proofErr w:type="spellStart"/>
+            <w:r>
+              <w:rPr>
+                <w:b/>
+                <w:sz w:val="20"/>
+                <w:szCs w:val="20"/>
+                <w:lang w:val="en-US"/>
+              </w:rPr>
+              <w:t>ms</w:t>
+            </w:r>
+            <w:proofErr w:type="spellEnd"/>
+          </w:p>
+          <w:p>
+            <w:pPr>
+              <w:jc w:val="center"/>
+              <w:rPr>
+                <w:b/>
+                <w:sz w:val="20"/>
+                <w:szCs w:val="20"/>
+                <w:lang w:val="en-US"/>
+              </w:rPr>
+            </w:pPr>
+            <w:r>
+              <w:rPr>
+                <w:b/>
+                <w:sz w:val="20"/>
+                <w:szCs w:val="20"/>
+              </w:rPr>
+              <w:t>(</w:t>
+            </w:r>
+            <w:proofErr w:type="spellStart"/>
+            <w:r>
+              <w:rPr>
+                <w:b/>
+                <w:sz w:val="20"/>
+                <w:szCs w:val="20"/>
+              </w:rPr>
+              <w:t>average</w:t>
+            </w:r>
+            <w:proofErr w:type="spellEnd"/>
+            <w:r>
+              <w:rPr>
+                <w:b/>
+                <w:sz w:val="20"/>
+                <w:szCs w:val="20"/>
+              </w:rPr>
+              <w:t xml:space="preserve"> of 3 </w:t>
+            </w:r>
+            <w:proofErr w:type="spellStart"/>
+            <w:r>
+              <w:rPr>
+                <w:b/>
+                <w:sz w:val="20"/>
+                <w:szCs w:val="20"/>
+              </w:rPr>
+              <w:t>runs</w:t>
+            </w:r>
+            <w:proofErr w:type="spellEnd"/>
+            <w:r>
+              <w:rPr>
+                <w:b/>
+                <w:sz w:val="20"/>
+                <w:szCs w:val="20"/>
+              </w:rPr>
+              <w:t>)</w:t>
             </w:r>
           </w:p>
         </w:tc>
@@ -730,26 +863,73 @@
                 <w:szCs w:val="20"/>
                 <w:lang w:val="en-US"/>
               </w:rPr>
-              <w:t>in ms</w:t>
-            </w:r>
-          </w:p>
-          <w:p>
-            <w:pPr>
-              <w:jc w:val="center"/>
-              <w:rPr>
-                <w:b/>
-                <w:sz w:val="20"/>
-                <w:szCs w:val="20"/>
-                <w:lang w:val="en-US"/>
-              </w:rPr>
-            </w:pPr>
-            <w:r>
-              <w:rPr>
-                <w:b/>
-                <w:sz w:val="20"/>
-                <w:szCs w:val="20"/>
-              </w:rPr>
-              <w:t>(average of 3 runs)</w:t>
+              <w:t xml:space="preserve">in </w:t>
+            </w:r>
+            <w:proofErr w:type="spellStart"/>
+            <w:r>
+              <w:rPr>
+                <w:b/>
+                <w:sz w:val="20"/>
+                <w:szCs w:val="20"/>
+                <w:lang w:val="en-US"/>
+              </w:rPr>
+              <w:t>ms</w:t>
+            </w:r>
+            <w:proofErr w:type="spellEnd"/>
+          </w:p>
+          <w:p>
+            <w:pPr>
+              <w:jc w:val="center"/>
+              <w:rPr>
+                <w:b/>
+                <w:sz w:val="20"/>
+                <w:szCs w:val="20"/>
+                <w:lang w:val="en-US"/>
+              </w:rPr>
+            </w:pPr>
+            <w:r>
+              <w:rPr>
+                <w:b/>
+                <w:sz w:val="20"/>
+                <w:szCs w:val="20"/>
+              </w:rPr>
+              <w:t>(</w:t>
+            </w:r>
+            <w:proofErr w:type="spellStart"/>
+            <w:r>
+              <w:rPr>
+                <w:b/>
+                <w:sz w:val="20"/>
+                <w:szCs w:val="20"/>
+              </w:rPr>
+              <w:t>average</w:t>
+            </w:r>
+            <w:proofErr w:type="spellEnd"/>
+            <w:r>
+              <w:rPr>
+                <w:b/>
+                <w:sz w:val="20"/>
+                <w:szCs w:val="20"/>
+              </w:rPr>
+              <w:t xml:space="preserve"> of 3 </w:t>
+            </w:r>
+            <w:proofErr w:type="spellStart"/>
+            <w:r>
+              <w:rPr>
+                <w:b/>
+                <w:sz w:val="20"/>
+                <w:szCs w:val="20"/>
+              </w:rPr>
+              <w:t>runs</w:t>
+            </w:r>
+            <w:proofErr w:type="spellEnd"/>
+            <w:r>
+              <w:rPr>
+                <w:b/>
+                <w:sz w:val="20"/>
+                <w:szCs w:val="20"/>
+              </w:rPr>
+              <w:t>)</w:t>
             </w:r>
           </w:p>
         </w:tc>
@@ -774,17 +954,39 @@
                 <w:szCs w:val="20"/>
                 <w:lang w:val="en-US"/>
               </w:rPr>
-              <w:t>Running time of MRApproxOutliers</w:t>
-            </w:r>
-            <w:r>
-              <w:rPr>
-                <w:b/>
-                <w:sz w:val="20"/>
-                <w:szCs w:val="20"/>
-                <w:lang w:val="en-US"/>
-              </w:rPr>
-              <w:t xml:space="preserve"> in ms</w:t>
-            </w:r>
+              <w:t xml:space="preserve">Running time of </w:t>
+            </w:r>
+            <w:proofErr w:type="spellStart"/>
+            <w:r>
+              <w:rPr>
+                <w:b/>
+                <w:sz w:val="20"/>
+                <w:szCs w:val="20"/>
+                <w:lang w:val="en-US"/>
+              </w:rPr>
+              <w:t>MRApproxOutliers</w:t>
+            </w:r>
+            <w:proofErr w:type="spellEnd"/>
+            <w:r>
+              <w:rPr>
+                <w:b/>
+                <w:sz w:val="20"/>
+                <w:szCs w:val="20"/>
+                <w:lang w:val="en-US"/>
+              </w:rPr>
+              <w:t xml:space="preserve"> in </w:t>
+            </w:r>
+            <w:proofErr w:type="spellStart"/>
+            <w:r>
+              <w:rPr>
+                <w:b/>
+                <w:sz w:val="20"/>
+                <w:szCs w:val="20"/>
+                <w:lang w:val="en-US"/>
+              </w:rPr>
+              <w:t>ms</w:t>
+            </w:r>
+            <w:proofErr w:type="spellEnd"/>
           </w:p>
           <w:p>
             <w:pPr>
@@ -1124,7 +1326,25 @@
           <w:szCs w:val="20"/>
           <w:lang w:val="en-US"/>
         </w:rPr>
-        <w:t>s M and  K are</w:t>
+        <w:t xml:space="preserve">s M </w:t>
+      </w:r>
+      <w:proofErr w:type="gramStart"/>
+      <w:r>
+        <w:rPr>
+          <w:sz w:val="20"/>
+          <w:szCs w:val="20"/>
+          <w:lang w:val="en-US"/>
+        </w:rPr>
+        <w:t>and  K</w:t>
+      </w:r>
+      <w:proofErr w:type="gramEnd"/>
+      <w:r>
+        <w:rPr>
+          <w:sz w:val="20"/>
+          <w:szCs w:val="20"/>
+          <w:lang w:val="en-US"/>
+        </w:rPr>
+        <w:t xml:space="preserve"> are</w:t>
       </w:r>
       <w:r>
         <w:rPr>
@@ -1795,8 +2015,18 @@
           <w:szCs w:val="20"/>
           <w:lang w:val="en-US"/>
         </w:rPr>
-        <w:t>reading of the input in your running times</w:t>
-      </w:r>
+        <w:t xml:space="preserve">reading of the input in your running </w:t>
+      </w:r>
+      <w:proofErr w:type="gramStart"/>
+      <w:r>
+        <w:rPr>
+          <w:sz w:val="20"/>
+          <w:szCs w:val="20"/>
+          <w:lang w:val="en-US"/>
+        </w:rPr>
+        <w:t>times</w:t>
+      </w:r>
+      <w:proofErr w:type="gramEnd"/>
     </w:p>
     <w:p>
       <w:pPr>
@@ -1818,8 +2048,18 @@
           <w:szCs w:val="20"/>
           <w:lang w:val="en-US"/>
         </w:rPr>
-        <w:t>In your program, after defining the Spark Configuration variable “conf”, add the line</w:t>
-      </w:r>
+        <w:t xml:space="preserve">In your program, after defining the Spark Configuration variable “conf”, add the </w:t>
+      </w:r>
+      <w:proofErr w:type="gramStart"/>
+      <w:r>
+        <w:rPr>
+          <w:sz w:val="20"/>
+          <w:szCs w:val="20"/>
+          <w:lang w:val="en-US"/>
+        </w:rPr>
+        <w:t>line</w:t>
+      </w:r>
+      <w:proofErr w:type="gramEnd"/>
     </w:p>
     <w:p>
       <w:pPr>
@@ -1831,13 +2071,51 @@
           <w:lang w:val="en-US"/>
         </w:rPr>
       </w:pPr>
-      <w:r>
-        <w:rPr>
-          <w:sz w:val="20"/>
-          <w:szCs w:val="20"/>
-          <w:lang w:val="en-US"/>
-        </w:rPr>
-        <w:t>conf.set("spark.locality.wait", "0s");</w:t>
+      <w:proofErr w:type="spellStart"/>
+      <w:proofErr w:type="gramStart"/>
+      <w:r>
+        <w:rPr>
+          <w:sz w:val="20"/>
+          <w:szCs w:val="20"/>
+          <w:lang w:val="en-US"/>
+        </w:rPr>
+        <w:t>conf.set</w:t>
+      </w:r>
+      <w:proofErr w:type="spellEnd"/>
+      <w:r>
+        <w:rPr>
+          <w:sz w:val="20"/>
+          <w:szCs w:val="20"/>
+          <w:lang w:val="en-US"/>
+        </w:rPr>
+        <w:t>(</w:t>
+      </w:r>
+      <w:proofErr w:type="gramEnd"/>
+      <w:r>
+        <w:rPr>
+          <w:sz w:val="20"/>
+          <w:szCs w:val="20"/>
+          <w:lang w:val="en-US"/>
+        </w:rPr>
+        <w:t>"</w:t>
+      </w:r>
+      <w:proofErr w:type="spellStart"/>
+      <w:r>
+        <w:rPr>
+          <w:sz w:val="20"/>
+          <w:szCs w:val="20"/>
+          <w:lang w:val="en-US"/>
+        </w:rPr>
+        <w:t>spark.locality.wait</w:t>
+      </w:r>
+      <w:proofErr w:type="spellEnd"/>
+      <w:r>
+        <w:rPr>
+          <w:sz w:val="20"/>
+          <w:szCs w:val="20"/>
+          <w:lang w:val="en-US"/>
+        </w:rPr>
+        <w:t>", "0s");</w:t>
       </w:r>
     </w:p>
     <w:p>
@@ -1875,24 +2153,8 @@
 </w:document>
 </file>
 
-<file path=word/commentsExtensible.xml><?xml version="1.0" encoding="utf-8"?>
-<w16cex:commentsExtensible xmlns:wpc="http://schemas.microsoft.com/office/word/2010/wordprocessingCanvas" xmlns:cx="http://schemas.microsoft.com/office/drawing/2014/chartex" xmlns:cx1="http://schemas.microsoft.com/office/drawing/2015/9/8/chartex" xmlns:cx2="http://schemas.microsoft.com/office/drawing/2015/10/21/chartex" xmlns:cx3="http://schemas.microsoft.com/office/drawing/2016/5/9/chartex" xmlns:cx4="http://schemas.microsoft.com/office/drawing/2016/5/10/chartex" xmlns:cx5="http://schemas.microsoft.com/office/drawing/2016/5/11/chartex" xmlns:cx6="http://schemas.microsoft.com/office/drawing/2016/5/12/chartex" xmlns:cx7="http://schemas.microsoft.com/office/drawing/2016/5/13/chartex" xmlns:cx8="http://schemas.microsoft.com/office/drawing/2016/5/14/chartex" xmlns:cr="http://schemas.microsoft.com/office/comments/2020/reactions" xmlns:mc="http://schemas.openxmlformats.org/markup-compatibility/2006" xmlns:aink="http://schemas.microsoft.com/office/drawing/2016/ink" xmlns:am3d="http://schemas.microsoft.com/office/drawing/2017/model3d" xmlns:o="urn:schemas-microsoft-com:office:office" xmlns:oel="http://schemas.microsoft.com/office/2019/extlst" xmlns:r="http://schemas.openxmlformats.org/officeDocument/2006/relationships" xmlns:m="http://schemas.openxmlformats.org/officeDocument/2006/math" xmlns:v="urn:schemas-microsoft-com:vml" xmlns:wp14="http://schemas.microsoft.com/office/word/2010/wordprocessingDrawing" xmlns:wp="http://schemas.openxmlformats.org/drawingml/2006/wordprocessingDrawing" xmlns:w10="urn:schemas-microsoft-com:office:word" xmlns:w="http://schemas.openxmlformats.org/wordprocessingml/2006/main" xmlns:w14="http://schemas.microsoft.com/office/word/2010/wordml" xmlns:w15="http://schemas.microsoft.com/office/word/2012/wordml" xmlns:w16cex="http://schemas.microsoft.com/office/word/2018/wordml/cex" xmlns:w16cid="http://schemas.microsoft.com/office/word/2016/wordml/cid" xmlns:w16="http://schemas.microsoft.com/office/word/2018/wordml" xmlns:w16sdtdh="http://schemas.microsoft.com/office/word/2020/wordml/sdtdatahash" xmlns:w16se="http://schemas.microsoft.com/office/word/2015/wordml/symex" xmlns:wpg="http://schemas.microsoft.com/office/word/2010/wordprocessingGroup" xmlns:wpi="http://schemas.microsoft.com/office/word/2010/wordprocessingInk" xmlns:wne="http://schemas.microsoft.com/office/word/2006/wordml" xmlns:wps="http://schemas.microsoft.com/office/word/2010/wordprocessingShape" mc:Ignorable="w14 w15 w16se w16cid w16 w16cex w16sdtdh cr wp14">
-  <w16cex:commentExtensible w16cex:durableId="35868899" w16cex:dateUtc="2024-05-04T14:56:00Z"/>
-  <w16cex:commentExtensible w16cex:durableId="2401ABF5" w16cex:dateUtc="2024-05-04T14:54:00Z"/>
-  <w16cex:commentExtensible w16cex:durableId="46117FF7" w16cex:dateUtc="2024-05-04T14:55:00Z"/>
-</w16cex:commentsExtensible>
-</file>
-
-<file path=word/commentsIds.xml><?xml version="1.0" encoding="utf-8"?>
-<w16cid:commentsIds xmlns:wpc="http://schemas.microsoft.com/office/word/2010/wordprocessingCanvas" xmlns:cx="http://schemas.microsoft.com/office/drawing/2014/chartex" xmlns:cx1="http://schemas.microsoft.com/office/drawing/2015/9/8/chartex" xmlns:cx2="http://schemas.microsoft.com/office/drawing/2015/10/21/chartex" xmlns:cx3="http://schemas.microsoft.com/office/drawing/2016/5/9/chartex" xmlns:cx4="http://schemas.microsoft.com/office/drawing/2016/5/10/chartex" xmlns:cx5="http://schemas.microsoft.com/office/drawing/2016/5/11/chartex" xmlns:cx6="http://schemas.microsoft.com/office/drawing/2016/5/12/chartex" xmlns:cx7="http://schemas.microsoft.com/office/drawing/2016/5/13/chartex" xmlns:cx8="http://schemas.microsoft.com/office/drawing/2016/5/14/chartex" xmlns:mc="http://schemas.openxmlformats.org/markup-compatibility/2006" xmlns:aink="http://schemas.microsoft.com/office/drawing/2016/ink" xmlns:am3d="http://schemas.microsoft.com/office/drawing/2017/model3d" xmlns:o="urn:schemas-microsoft-com:office:office" xmlns:oel="http://schemas.microsoft.com/office/2019/extlst" xmlns:r="http://schemas.openxmlformats.org/officeDocument/2006/relationships" xmlns:m="http://schemas.openxmlformats.org/officeDocument/2006/math" xmlns:v="urn:schemas-microsoft-com:vml" xmlns:wp14="http://schemas.microsoft.com/office/word/2010/wordprocessingDrawing" xmlns:wp="http://schemas.openxmlformats.org/drawingml/2006/wordprocessingDrawing" xmlns:w10="urn:schemas-microsoft-com:office:word" xmlns:w="http://schemas.openxmlformats.org/wordprocessingml/2006/main" xmlns:w14="http://schemas.microsoft.com/office/word/2010/wordml" xmlns:w15="http://schemas.microsoft.com/office/word/2012/wordml" xmlns:w16cex="http://schemas.microsoft.com/office/word/2018/wordml/cex" xmlns:w16cid="http://schemas.microsoft.com/office/word/2016/wordml/cid" xmlns:w16="http://schemas.microsoft.com/office/word/2018/wordml" xmlns:w16sdtdh="http://schemas.microsoft.com/office/word/2020/wordml/sdtdatahash" xmlns:w16se="http://schemas.microsoft.com/office/word/2015/wordml/symex" xmlns:wpg="http://schemas.microsoft.com/office/word/2010/wordprocessingGroup" xmlns:wpi="http://schemas.microsoft.com/office/word/2010/wordprocessingInk" xmlns:wne="http://schemas.microsoft.com/office/word/2006/wordml" xmlns:wps="http://schemas.microsoft.com/office/word/2010/wordprocessingShape" mc:Ignorable="w14 w15 w16se w16cid w16 w16cex w16sdtdh wp14">
-  <w16cid:commentId w16cid:paraId="69763A31" w16cid:durableId="35868899"/>
-  <w16cid:commentId w16cid:paraId="390A6809" w16cid:durableId="2401ABF5"/>
-  <w16cid:commentId w16cid:paraId="254ABAC1" w16cid:durableId="46117FF7"/>
-</w16cid:commentsIds>
-</file>
-
 <file path=word/numbering.xml><?xml version="1.0" encoding="utf-8"?>
-<w:numbering xmlns:wpc="http://schemas.microsoft.com/office/word/2010/wordprocessingCanvas" xmlns:cx="http://schemas.microsoft.com/office/drawing/2014/chartex" xmlns:cx1="http://schemas.microsoft.com/office/drawing/2015/9/8/chartex" xmlns:mc="http://schemas.openxmlformats.org/markup-compatibility/2006" xmlns:o="urn:schemas-microsoft-com:office:office" xmlns:r="http://schemas.openxmlformats.org/officeDocument/2006/relationships" xmlns:m="http://schemas.openxmlformats.org/officeDocument/2006/math" xmlns:v="urn:schemas-microsoft-com:vml" xmlns:wp14="http://schemas.microsoft.com/office/word/2010/wordprocessingDrawing" xmlns:wp="http://schemas.openxmlformats.org/drawingml/2006/wordprocessingDrawing" xmlns:w10="urn:schemas-microsoft-com:office:word" xmlns:w="http://schemas.openxmlformats.org/wordprocessingml/2006/main" xmlns:w14="http://schemas.microsoft.com/office/word/2010/wordml" xmlns:w15="http://schemas.microsoft.com/office/word/2012/wordml" xmlns:w16se="http://schemas.microsoft.com/office/word/2015/wordml/symex" xmlns:wpg="http://schemas.microsoft.com/office/word/2010/wordprocessingGroup" xmlns:wpi="http://schemas.microsoft.com/office/word/2010/wordprocessingInk" xmlns:wne="http://schemas.microsoft.com/office/word/2006/wordml" xmlns:wps="http://schemas.microsoft.com/office/word/2010/wordprocessingShape" mc:Ignorable="w14 w15 w16se wp14">
+<w:numbering xmlns:wpc="http://schemas.microsoft.com/office/word/2010/wordprocessingCanvas" xmlns:cx="http://schemas.microsoft.com/office/drawing/2014/chartex" xmlns:cx1="http://schemas.microsoft.com/office/drawing/2015/9/8/chartex" xmlns:cx2="http://schemas.microsoft.com/office/drawing/2015/10/21/chartex" xmlns:cx3="http://schemas.microsoft.com/office/drawing/2016/5/9/chartex" xmlns:cx4="http://schemas.microsoft.com/office/drawing/2016/5/10/chartex" xmlns:cx5="http://schemas.microsoft.com/office/drawing/2016/5/11/chartex" xmlns:cx6="http://schemas.microsoft.com/office/drawing/2016/5/12/chartex" xmlns:cx7="http://schemas.microsoft.com/office/drawing/2016/5/13/chartex" xmlns:cx8="http://schemas.microsoft.com/office/drawing/2016/5/14/chartex" xmlns:mc="http://schemas.openxmlformats.org/markup-compatibility/2006" xmlns:aink="http://schemas.microsoft.com/office/drawing/2016/ink" xmlns:am3d="http://schemas.microsoft.com/office/drawing/2017/model3d" xmlns:o="urn:schemas-microsoft-com:office:office" xmlns:oel="http://schemas.microsoft.com/office/2019/extlst" xmlns:r="http://schemas.openxmlformats.org/officeDocument/2006/relationships" xmlns:m="http://schemas.openxmlformats.org/officeDocument/2006/math" xmlns:v="urn:schemas-microsoft-com:vml" xmlns:wp14="http://schemas.microsoft.com/office/word/2010/wordprocessingDrawing" xmlns:wp="http://schemas.openxmlformats.org/drawingml/2006/wordprocessingDrawing" xmlns:w10="urn:schemas-microsoft-com:office:word" xmlns:w="http://schemas.openxmlformats.org/wordprocessingml/2006/main" xmlns:w14="http://schemas.microsoft.com/office/word/2010/wordml" xmlns:w15="http://schemas.microsoft.com/office/word/2012/wordml" xmlns:w16cex="http://schemas.microsoft.com/office/word/2018/wordml/cex" xmlns:w16cid="http://schemas.microsoft.com/office/word/2016/wordml/cid" xmlns:w16="http://schemas.microsoft.com/office/word/2018/wordml" xmlns:w16sdtdh="http://schemas.microsoft.com/office/word/2020/wordml/sdtdatahash" xmlns:w16se="http://schemas.microsoft.com/office/word/2015/wordml/symex" xmlns:wpg="http://schemas.microsoft.com/office/word/2010/wordprocessingGroup" xmlns:wpi="http://schemas.microsoft.com/office/word/2010/wordprocessingInk" xmlns:wne="http://schemas.microsoft.com/office/word/2006/wordml" xmlns:wps="http://schemas.microsoft.com/office/word/2010/wordprocessingShape" mc:Ignorable="w14 w15 w16se w16cid w16 w16cex w16sdtdh wp14">
   <w:abstractNum w:abstractNumId="0" w15:restartNumberingAfterBreak="0">
     <w:nsid w:val="01677D55"/>
     <w:multiLevelType w:val="hybridMultilevel"/>
@@ -2119,17 +2381,17 @@
       </w:rPr>
     </w:lvl>
   </w:abstractNum>
-  <w:num w:numId="1">
+  <w:num w:numId="1" w16cid:durableId="999700919">
     <w:abstractNumId w:val="0"/>
   </w:num>
-  <w:num w:numId="2">
+  <w:num w:numId="2" w16cid:durableId="1020543174">
     <w:abstractNumId w:val="1"/>
   </w:num>
 </w:numbering>
 </file>
 
 <file path=word/styles.xml><?xml version="1.0" encoding="utf-8"?>
-<w:styles xmlns:mc="http://schemas.openxmlformats.org/markup-compatibility/2006" xmlns:r="http://schemas.openxmlformats.org/officeDocument/2006/relationships" xmlns:w="http://schemas.openxmlformats.org/wordprocessingml/2006/main" xmlns:w14="http://schemas.microsoft.com/office/word/2010/wordml" xmlns:w15="http://schemas.microsoft.com/office/word/2012/wordml" xmlns:w16se="http://schemas.microsoft.com/office/word/2015/wordml/symex" mc:Ignorable="w14 w15 w16se">
+<w:styles xmlns:mc="http://schemas.openxmlformats.org/markup-compatibility/2006" xmlns:r="http://schemas.openxmlformats.org/officeDocument/2006/relationships" xmlns:w="http://schemas.openxmlformats.org/wordprocessingml/2006/main" xmlns:w14="http://schemas.microsoft.com/office/word/2010/wordml" xmlns:w15="http://schemas.microsoft.com/office/word/2012/wordml" xmlns:w16cex="http://schemas.microsoft.com/office/word/2018/wordml/cex" xmlns:w16cid="http://schemas.microsoft.com/office/word/2016/wordml/cid" xmlns:w16="http://schemas.microsoft.com/office/word/2018/wordml" xmlns:w16sdtdh="http://schemas.microsoft.com/office/word/2020/wordml/sdtdatahash" xmlns:w16se="http://schemas.microsoft.com/office/word/2015/wordml/symex" mc:Ignorable="w14 w15 w16se w16cid w16 w16cex w16sdtdh">
   <w:docDefaults>
     <w:rPrDefault>
       <w:rPr>
@@ -2145,7 +2407,7 @@
       </w:pPr>
     </w:pPrDefault>
   </w:docDefaults>
-  <w:latentStyles w:defLockedState="0" w:defUIPriority="99" w:defSemiHidden="0" w:defUnhideWhenUsed="0" w:defQFormat="0" w:count="371">
+  <w:latentStyles w:defLockedState="0" w:defUIPriority="99" w:defSemiHidden="0" w:defUnhideWhenUsed="0" w:defQFormat="0" w:count="376">
     <w:lsdException w:name="Normal" w:uiPriority="0" w:qFormat="1"/>
     <w:lsdException w:name="heading 1" w:uiPriority="9" w:qFormat="1"/>
     <w:lsdException w:name="heading 2" w:semiHidden="1" w:uiPriority="9" w:unhideWhenUsed="1" w:qFormat="1"/>
@@ -2517,6 +2779,11 @@
     <w:lsdException w:name="List Table 5 Dark Accent 6" w:uiPriority="50"/>
     <w:lsdException w:name="List Table 6 Colorful Accent 6" w:uiPriority="51"/>
     <w:lsdException w:name="List Table 7 Colorful Accent 6" w:uiPriority="52"/>
+    <w:lsdException w:name="Mention" w:semiHidden="1" w:unhideWhenUsed="1"/>
+    <w:lsdException w:name="Smart Hyperlink" w:semiHidden="1" w:unhideWhenUsed="1"/>
+    <w:lsdException w:name="Hashtag" w:semiHidden="1" w:unhideWhenUsed="1"/>
+    <w:lsdException w:name="Unresolved Mention" w:semiHidden="1" w:unhideWhenUsed="1"/>
+    <w:lsdException w:name="Smart Link" w:semiHidden="1" w:unhideWhenUsed="1"/>
   </w:latentStyles>
   <w:style w:type="paragraph" w:default="1" w:styleId="Normale">
     <w:name w:val="Normal"/>

</xml_diff>

<commit_message>
Update doc, python changes
Add and remove some comments, changes to name of variable in order to be compliant
</commit_message>
<xml_diff>
--- a/HW2/TableHW2.docx
+++ b/HW2/TableHW2.docx
@@ -1,6 +1,6 @@
 
 <file path=word/document.xml><?xml version="1.0" encoding="utf-8"?>
-<w:document xmlns:wpc="http://schemas.microsoft.com/office/word/2010/wordprocessingCanvas" xmlns:cx="http://schemas.microsoft.com/office/drawing/2014/chartex" xmlns:cx1="http://schemas.microsoft.com/office/drawing/2015/9/8/chartex" xmlns:cx2="http://schemas.microsoft.com/office/drawing/2015/10/21/chartex" xmlns:cx3="http://schemas.microsoft.com/office/drawing/2016/5/9/chartex" xmlns:cx4="http://schemas.microsoft.com/office/drawing/2016/5/10/chartex" xmlns:cx5="http://schemas.microsoft.com/office/drawing/2016/5/11/chartex" xmlns:cx6="http://schemas.microsoft.com/office/drawing/2016/5/12/chartex" xmlns:cx7="http://schemas.microsoft.com/office/drawing/2016/5/13/chartex" xmlns:cx8="http://schemas.microsoft.com/office/drawing/2016/5/14/chartex" xmlns:mc="http://schemas.openxmlformats.org/markup-compatibility/2006" xmlns:aink="http://schemas.microsoft.com/office/drawing/2016/ink" xmlns:am3d="http://schemas.microsoft.com/office/drawing/2017/model3d" xmlns:o="urn:schemas-microsoft-com:office:office" xmlns:oel="http://schemas.microsoft.com/office/2019/extlst" xmlns:r="http://schemas.openxmlformats.org/officeDocument/2006/relationships" xmlns:m="http://schemas.openxmlformats.org/officeDocument/2006/math" xmlns:v="urn:schemas-microsoft-com:vml" xmlns:wp14="http://schemas.microsoft.com/office/word/2010/wordprocessingDrawing" xmlns:wp="http://schemas.openxmlformats.org/drawingml/2006/wordprocessingDrawing" xmlns:w10="urn:schemas-microsoft-com:office:word" xmlns:w="http://schemas.openxmlformats.org/wordprocessingml/2006/main" xmlns:w14="http://schemas.microsoft.com/office/word/2010/wordml" xmlns:w15="http://schemas.microsoft.com/office/word/2012/wordml" xmlns:w16cex="http://schemas.microsoft.com/office/word/2018/wordml/cex" xmlns:w16cid="http://schemas.microsoft.com/office/word/2016/wordml/cid" xmlns:w16="http://schemas.microsoft.com/office/word/2018/wordml" xmlns:w16du="http://schemas.microsoft.com/office/word/2023/wordml/word16du" xmlns:w16sdtdh="http://schemas.microsoft.com/office/word/2020/wordml/sdtdatahash" xmlns:w16se="http://schemas.microsoft.com/office/word/2015/wordml/symex" xmlns:wpg="http://schemas.microsoft.com/office/word/2010/wordprocessingGroup" xmlns:wpi="http://schemas.microsoft.com/office/word/2010/wordprocessingInk" xmlns:wne="http://schemas.microsoft.com/office/word/2006/wordml" xmlns:wps="http://schemas.microsoft.com/office/word/2010/wordprocessingShape" mc:Ignorable="w14 w15 w16se w16cid w16 w16cex w16sdtdh w16du wp14">
+<w:document xmlns:wpc="http://schemas.microsoft.com/office/word/2010/wordprocessingCanvas" xmlns:cx="http://schemas.microsoft.com/office/drawing/2014/chartex" xmlns:cx1="http://schemas.microsoft.com/office/drawing/2015/9/8/chartex" xmlns:cx2="http://schemas.microsoft.com/office/drawing/2015/10/21/chartex" xmlns:cx3="http://schemas.microsoft.com/office/drawing/2016/5/9/chartex" xmlns:cx4="http://schemas.microsoft.com/office/drawing/2016/5/10/chartex" xmlns:cx5="http://schemas.microsoft.com/office/drawing/2016/5/11/chartex" xmlns:cx6="http://schemas.microsoft.com/office/drawing/2016/5/12/chartex" xmlns:cx7="http://schemas.microsoft.com/office/drawing/2016/5/13/chartex" xmlns:cx8="http://schemas.microsoft.com/office/drawing/2016/5/14/chartex" xmlns:mc="http://schemas.openxmlformats.org/markup-compatibility/2006" xmlns:aink="http://schemas.microsoft.com/office/drawing/2016/ink" xmlns:am3d="http://schemas.microsoft.com/office/drawing/2017/model3d" xmlns:o="urn:schemas-microsoft-com:office:office" xmlns:oel="http://schemas.microsoft.com/office/2019/extlst" xmlns:r="http://schemas.openxmlformats.org/officeDocument/2006/relationships" xmlns:m="http://schemas.openxmlformats.org/officeDocument/2006/math" xmlns:v="urn:schemas-microsoft-com:vml" xmlns:wp14="http://schemas.microsoft.com/office/word/2010/wordprocessingDrawing" xmlns:wp="http://schemas.openxmlformats.org/drawingml/2006/wordprocessingDrawing" xmlns:w10="urn:schemas-microsoft-com:office:word" xmlns:w="http://schemas.openxmlformats.org/wordprocessingml/2006/main" xmlns:w14="http://schemas.microsoft.com/office/word/2010/wordml" xmlns:w15="http://schemas.microsoft.com/office/word/2012/wordml" xmlns:w16cex="http://schemas.microsoft.com/office/word/2018/wordml/cex" xmlns:w16cid="http://schemas.microsoft.com/office/word/2016/wordml/cid" xmlns:w16="http://schemas.microsoft.com/office/word/2018/wordml" xmlns:w16sdtdh="http://schemas.microsoft.com/office/word/2020/wordml/sdtdatahash" xmlns:w16se="http://schemas.microsoft.com/office/word/2015/wordml/symex" xmlns:wpg="http://schemas.microsoft.com/office/word/2010/wordprocessingGroup" xmlns:wpi="http://schemas.microsoft.com/office/word/2010/wordprocessingInk" xmlns:wne="http://schemas.microsoft.com/office/word/2006/wordml" xmlns:wps="http://schemas.microsoft.com/office/word/2010/wordprocessingShape" mc:Ignorable="w14 w15 w16se w16cid w16 w16cex w16sdtdh wp14">
   <w:body>
     <w:p>
       <w:pPr>
@@ -129,18 +129,8 @@
           <w:sz w:val="20"/>
           <w:szCs w:val="20"/>
         </w:rPr>
-        <w:t xml:space="preserve">, Michele </w:t>
-      </w:r>
-      <w:proofErr w:type="spellStart"/>
-      <w:r>
-        <w:rPr>
-          <w:color w:val="FF0000"/>
-          <w:sz w:val="20"/>
-          <w:szCs w:val="20"/>
-        </w:rPr>
-        <w:t>Sprocatti</w:t>
-      </w:r>
-      <w:proofErr w:type="spellEnd"/>
+        <w:t>, Michele Sprocatti</w:t>
+      </w:r>
     </w:p>
     <w:p>
       <w:pPr>
@@ -224,33 +214,15 @@
           <w:szCs w:val="20"/>
           <w:lang w:val="en-US"/>
         </w:rPr>
-        <w:t xml:space="preserve"> of the cluster. </w:t>
-      </w:r>
-      <w:proofErr w:type="gramStart"/>
-      <w:r>
-        <w:rPr>
-          <w:sz w:val="20"/>
-          <w:szCs w:val="20"/>
-          <w:lang w:val="en-US"/>
-        </w:rPr>
-        <w:t xml:space="preserve">In particular, </w:t>
-      </w:r>
-      <w:r>
-        <w:rPr>
-          <w:sz w:val="20"/>
-          <w:szCs w:val="20"/>
-          <w:lang w:val="en-US"/>
-        </w:rPr>
-        <w:t>file</w:t>
-      </w:r>
-      <w:proofErr w:type="gramEnd"/>
-      <w:r>
-        <w:rPr>
-          <w:sz w:val="20"/>
-          <w:szCs w:val="20"/>
-          <w:lang w:val="en-US"/>
-        </w:rPr>
-        <w:t xml:space="preserve"> </w:t>
+        <w:t xml:space="preserve"> of the cluster. In particular, </w:t>
+      </w:r>
+      <w:r>
+        <w:rPr>
+          <w:sz w:val="20"/>
+          <w:szCs w:val="20"/>
+          <w:lang w:val="en-US"/>
+        </w:rPr>
+        <w:t xml:space="preserve">file </w:t>
       </w:r>
       <w:r>
         <w:rPr>
@@ -280,6 +252,7 @@
     <w:p>
       <w:pPr>
         <w:rPr>
+          <w:color w:val="FF0000"/>
           <w:sz w:val="20"/>
           <w:szCs w:val="20"/>
           <w:lang w:val="en-US"/>
@@ -447,6 +420,87 @@
           <w:lang w:val="en-US"/>
         </w:rPr>
         <w:t xml:space="preserve"> dataset until the run falls within the 10 minutes bound</w:t>
+      </w:r>
+      <w:r>
+        <w:rPr>
+          <w:color w:val="FF0000"/>
+          <w:sz w:val="20"/>
+          <w:szCs w:val="20"/>
+          <w:lang w:val="en-US"/>
+        </w:rPr>
+        <w:t>.</w:t>
+      </w:r>
+    </w:p>
+    <w:p>
+      <w:pPr>
+        <w:rPr>
+          <w:sz w:val="20"/>
+          <w:szCs w:val="20"/>
+          <w:lang w:val="en-US"/>
+        </w:rPr>
+      </w:pPr>
+      <w:r>
+        <w:rPr>
+          <w:color w:val="FF0000"/>
+          <w:sz w:val="20"/>
+          <w:szCs w:val="20"/>
+          <w:lang w:val="en-US"/>
+        </w:rPr>
+        <w:t xml:space="preserve">Our code takes more than 10 minutes for 100M </w:t>
+      </w:r>
+      <w:r>
+        <w:rPr>
+          <w:color w:val="FF0000"/>
+          <w:sz w:val="20"/>
+          <w:szCs w:val="20"/>
+          <w:lang w:val="en-US"/>
+        </w:rPr>
+        <w:t>dataset,</w:t>
+      </w:r>
+      <w:r>
+        <w:rPr>
+          <w:color w:val="FF0000"/>
+          <w:sz w:val="20"/>
+          <w:szCs w:val="20"/>
+          <w:lang w:val="en-US"/>
+        </w:rPr>
+        <w:t xml:space="preserve"> but we are below</w:t>
+      </w:r>
+      <w:r>
+        <w:rPr>
+          <w:color w:val="FF0000"/>
+          <w:sz w:val="20"/>
+          <w:szCs w:val="20"/>
+          <w:lang w:val="en-US"/>
+        </w:rPr>
+        <w:t xml:space="preserve"> 10 minutes</w:t>
+      </w:r>
+      <w:r>
+        <w:rPr>
+          <w:color w:val="FF0000"/>
+          <w:sz w:val="20"/>
+          <w:szCs w:val="20"/>
+          <w:lang w:val="en-US"/>
+        </w:rPr>
+        <w:t xml:space="preserve"> for </w:t>
+      </w:r>
+      <w:r>
+        <w:rPr>
+          <w:color w:val="FF0000"/>
+          <w:sz w:val="20"/>
+          <w:szCs w:val="20"/>
+          <w:lang w:val="en-US"/>
+        </w:rPr>
+        <w:t xml:space="preserve">the </w:t>
+      </w:r>
+      <w:r>
+        <w:rPr>
+          <w:color w:val="FF0000"/>
+          <w:sz w:val="20"/>
+          <w:szCs w:val="20"/>
+          <w:lang w:val="en-US"/>
+        </w:rPr>
+        <w:t>50M dataset</w:t>
       </w:r>
       <w:r>
         <w:rPr>
@@ -531,7 +585,27 @@
                 <w:szCs w:val="20"/>
                 <w:lang w:val="en-US"/>
               </w:rPr>
-              <w:t>Artificial100M_9_100.csv,</w:t>
+              <w:t>Artificial</w:t>
+            </w:r>
+            <w:r>
+              <w:rPr>
+                <w:b/>
+                <w:color w:val="FF0000"/>
+                <w:sz w:val="20"/>
+                <w:szCs w:val="20"/>
+                <w:lang w:val="en-US"/>
+              </w:rPr>
+              <w:t>5</w:t>
+            </w:r>
+            <w:r>
+              <w:rPr>
+                <w:b/>
+                <w:color w:val="FF0000"/>
+                <w:sz w:val="20"/>
+                <w:szCs w:val="20"/>
+                <w:lang w:val="en-US"/>
+              </w:rPr>
+              <w:t>0M_9_100.csv,</w:t>
             </w:r>
             <w:r>
               <w:rPr>
@@ -1050,8 +1124,11 @@
             <w:tcW w:w="1985" w:type="dxa"/>
           </w:tcPr>
           <w:p>
-            <w:r>
-              <w:t xml:space="preserve"> </w:t>
+            <w:pPr>
+              <w:jc w:val="center"/>
+            </w:pPr>
+            <w:r>
+              <w:t>98627.2</w:t>
             </w:r>
           </w:p>
         </w:tc>
@@ -1059,15 +1136,25 @@
           <w:tcPr>
             <w:tcW w:w="1984" w:type="dxa"/>
           </w:tcPr>
-          <w:p/>
+          <w:p>
+            <w:pPr>
+              <w:jc w:val="center"/>
+            </w:pPr>
+            <w:r>
+              <w:t>93.84</w:t>
+            </w:r>
+          </w:p>
         </w:tc>
         <w:tc>
           <w:tcPr>
             <w:tcW w:w="1843" w:type="dxa"/>
           </w:tcPr>
           <w:p>
-            <w:r>
-              <w:t xml:space="preserve"> </w:t>
+            <w:pPr>
+              <w:jc w:val="center"/>
+            </w:pPr>
+            <w:r>
+              <w:t>302881.5</w:t>
             </w:r>
           </w:p>
         </w:tc>
@@ -1076,8 +1163,11 @@
             <w:tcW w:w="2268" w:type="dxa"/>
           </w:tcPr>
           <w:p>
-            <w:r>
-              <w:t xml:space="preserve"> </w:t>
+            <w:pPr>
+              <w:jc w:val="center"/>
+            </w:pPr>
+            <w:r>
+              <w:t>33308.44</w:t>
             </w:r>
           </w:p>
         </w:tc>
@@ -1112,8 +1202,11 @@
             <w:tcW w:w="1985" w:type="dxa"/>
           </w:tcPr>
           <w:p>
-            <w:r>
-              <w:t xml:space="preserve"> </w:t>
+            <w:pPr>
+              <w:jc w:val="center"/>
+            </w:pPr>
+            <w:r>
+              <w:t>52479.99</w:t>
             </w:r>
           </w:p>
         </w:tc>
@@ -1122,8 +1215,11 @@
             <w:tcW w:w="1984" w:type="dxa"/>
           </w:tcPr>
           <w:p>
-            <w:r>
-              <w:t xml:space="preserve"> </w:t>
+            <w:pPr>
+              <w:jc w:val="center"/>
+            </w:pPr>
+            <w:r>
+              <w:t>79.98</w:t>
             </w:r>
           </w:p>
         </w:tc>
@@ -1132,8 +1228,11 @@
             <w:tcW w:w="1843" w:type="dxa"/>
           </w:tcPr>
           <w:p>
-            <w:r>
-              <w:t xml:space="preserve"> </w:t>
+            <w:pPr>
+              <w:jc w:val="center"/>
+            </w:pPr>
+            <w:r>
+              <w:t>153672.96</w:t>
             </w:r>
           </w:p>
         </w:tc>
@@ -1142,8 +1241,11 @@
             <w:tcW w:w="2268" w:type="dxa"/>
           </w:tcPr>
           <w:p>
-            <w:r>
-              <w:t xml:space="preserve"> </w:t>
+            <w:pPr>
+              <w:jc w:val="center"/>
+            </w:pPr>
+            <w:r>
+              <w:t>16990.64</w:t>
             </w:r>
           </w:p>
         </w:tc>
@@ -1178,8 +1280,11 @@
             <w:tcW w:w="1985" w:type="dxa"/>
           </w:tcPr>
           <w:p>
-            <w:r>
-              <w:t xml:space="preserve"> </w:t>
+            <w:pPr>
+              <w:jc w:val="center"/>
+            </w:pPr>
+            <w:r>
+              <w:t>26908.417</w:t>
             </w:r>
           </w:p>
         </w:tc>
@@ -1188,8 +1293,11 @@
             <w:tcW w:w="1984" w:type="dxa"/>
           </w:tcPr>
           <w:p>
-            <w:r>
-              <w:t xml:space="preserve"> </w:t>
+            <w:pPr>
+              <w:jc w:val="center"/>
+            </w:pPr>
+            <w:r>
+              <w:t>82.27</w:t>
             </w:r>
           </w:p>
         </w:tc>
@@ -1198,8 +1306,11 @@
             <w:tcW w:w="1843" w:type="dxa"/>
           </w:tcPr>
           <w:p>
-            <w:r>
-              <w:t xml:space="preserve"> </w:t>
+            <w:pPr>
+              <w:jc w:val="center"/>
+            </w:pPr>
+            <w:r>
+              <w:t>78499.81</w:t>
             </w:r>
           </w:p>
         </w:tc>
@@ -1208,8 +1319,11 @@
             <w:tcW w:w="2268" w:type="dxa"/>
           </w:tcPr>
           <w:p>
-            <w:r>
-              <w:t xml:space="preserve"> </w:t>
+            <w:pPr>
+              <w:jc w:val="center"/>
+            </w:pPr>
+            <w:r>
+              <w:t>9007.74</w:t>
             </w:r>
           </w:p>
         </w:tc>
@@ -1244,8 +1358,11 @@
             <w:tcW w:w="1985" w:type="dxa"/>
           </w:tcPr>
           <w:p>
-            <w:r>
-              <w:t xml:space="preserve"> </w:t>
+            <w:pPr>
+              <w:jc w:val="center"/>
+            </w:pPr>
+            <w:r>
+              <w:t>13090.33</w:t>
             </w:r>
           </w:p>
         </w:tc>
@@ -1254,8 +1371,11 @@
             <w:tcW w:w="1984" w:type="dxa"/>
           </w:tcPr>
           <w:p>
-            <w:r>
-              <w:t xml:space="preserve"> </w:t>
+            <w:pPr>
+              <w:jc w:val="center"/>
+            </w:pPr>
+            <w:r>
+              <w:t>108.48</w:t>
             </w:r>
           </w:p>
         </w:tc>
@@ -1264,8 +1384,11 @@
             <w:tcW w:w="1843" w:type="dxa"/>
           </w:tcPr>
           <w:p>
-            <w:r>
-              <w:t xml:space="preserve"> </w:t>
+            <w:pPr>
+              <w:jc w:val="center"/>
+            </w:pPr>
+            <w:r>
+              <w:t>39614.39</w:t>
             </w:r>
           </w:p>
         </w:tc>
@@ -1273,7 +1396,14 @@
           <w:tcPr>
             <w:tcW w:w="2268" w:type="dxa"/>
           </w:tcPr>
-          <w:p/>
+          <w:p>
+            <w:pPr>
+              <w:jc w:val="center"/>
+            </w:pPr>
+            <w:r>
+              <w:t>4754.29</w:t>
+            </w:r>
+          </w:p>
         </w:tc>
       </w:tr>
     </w:tbl>
@@ -1685,6 +1815,9 @@
               <w:jc w:val="center"/>
             </w:pPr>
             <w:r>
+              <w:t>8.831669208026307</w:t>
+            </w:r>
+            <w:r>
               <w:t xml:space="preserve"> </w:t>
             </w:r>
           </w:p>
@@ -1700,6 +1833,9 @@
             <w:r>
               <w:t xml:space="preserve"> </w:t>
             </w:r>
+            <w:r>
+              <w:t>15</w:t>
+            </w:r>
           </w:p>
         </w:tc>
         <w:tc>
@@ -1710,6 +1846,9 @@
             <w:pPr>
               <w:jc w:val="center"/>
             </w:pPr>
+            <w:r>
+              <w:t>70</w:t>
+            </w:r>
             <w:r>
               <w:t xml:space="preserve"> </w:t>
             </w:r>
@@ -1750,6 +1889,9 @@
               <w:jc w:val="center"/>
             </w:pPr>
             <w:r>
+              <w:t>6.501931097758571</w:t>
+            </w:r>
+            <w:r>
               <w:t xml:space="preserve"> </w:t>
             </w:r>
           </w:p>
@@ -1765,6 +1907,9 @@
             <w:r>
               <w:t xml:space="preserve"> </w:t>
             </w:r>
+            <w:r>
+              <w:t>40</w:t>
+            </w:r>
           </w:p>
         </w:tc>
         <w:tc>
@@ -1775,6 +1920,9 @@
             <w:pPr>
               <w:jc w:val="center"/>
             </w:pPr>
+            <w:r>
+              <w:t>52</w:t>
+            </w:r>
             <w:r>
               <w:t xml:space="preserve"> </w:t>
             </w:r>
@@ -1815,6 +1963,9 @@
               <w:jc w:val="center"/>
             </w:pPr>
             <w:r>
+              <w:t>3.7329465573458154</w:t>
+            </w:r>
+            <w:r>
               <w:t xml:space="preserve"> </w:t>
             </w:r>
           </w:p>
@@ -1830,6 +1981,9 @@
             <w:r>
               <w:t xml:space="preserve"> </w:t>
             </w:r>
+            <w:r>
+              <w:t>87</w:t>
+            </w:r>
           </w:p>
         </w:tc>
         <w:tc>
@@ -1840,6 +1994,9 @@
             <w:pPr>
               <w:jc w:val="center"/>
             </w:pPr>
+            <w:r>
+              <w:t>13</w:t>
+            </w:r>
             <w:r>
               <w:t xml:space="preserve"> </w:t>
             </w:r>
@@ -1880,6 +2037,9 @@
               <w:jc w:val="center"/>
             </w:pPr>
             <w:r>
+              <w:t>2.21580256340677</w:t>
+            </w:r>
+            <w:r>
               <w:t xml:space="preserve"> </w:t>
             </w:r>
           </w:p>
@@ -1893,6 +2053,9 @@
               <w:jc w:val="center"/>
             </w:pPr>
             <w:r>
+              <w:t>98</w:t>
+            </w:r>
+            <w:r>
               <w:t xml:space="preserve"> </w:t>
             </w:r>
           </w:p>
@@ -1905,6 +2068,9 @@
             <w:pPr>
               <w:jc w:val="center"/>
             </w:pPr>
+            <w:r>
+              <w:t>2</w:t>
+            </w:r>
             <w:r>
               <w:t xml:space="preserve"> </w:t>
             </w:r>
@@ -1945,6 +2111,9 @@
               <w:jc w:val="center"/>
             </w:pPr>
             <w:r>
+              <w:t>1.53291128249485</w:t>
+            </w:r>
+            <w:r>
               <w:t xml:space="preserve"> </w:t>
             </w:r>
           </w:p>
@@ -1958,6 +2127,9 @@
               <w:jc w:val="center"/>
             </w:pPr>
             <w:r>
+              <w:t>100</w:t>
+            </w:r>
+            <w:r>
               <w:t xml:space="preserve"> </w:t>
             </w:r>
           </w:p>
@@ -1970,6 +2142,9 @@
             <w:pPr>
               <w:jc w:val="center"/>
             </w:pPr>
+            <w:r>
+              <w:t>0</w:t>
+            </w:r>
             <w:r>
               <w:t xml:space="preserve"> </w:t>
             </w:r>
@@ -2164,7 +2339,7 @@
 </file>
 
 <file path=word/numbering.xml><?xml version="1.0" encoding="utf-8"?>
-<w:numbering xmlns:wpc="http://schemas.microsoft.com/office/word/2010/wordprocessingCanvas" xmlns:cx="http://schemas.microsoft.com/office/drawing/2014/chartex" xmlns:cx1="http://schemas.microsoft.com/office/drawing/2015/9/8/chartex" xmlns:cx2="http://schemas.microsoft.com/office/drawing/2015/10/21/chartex" xmlns:cx3="http://schemas.microsoft.com/office/drawing/2016/5/9/chartex" xmlns:cx4="http://schemas.microsoft.com/office/drawing/2016/5/10/chartex" xmlns:cx5="http://schemas.microsoft.com/office/drawing/2016/5/11/chartex" xmlns:cx6="http://schemas.microsoft.com/office/drawing/2016/5/12/chartex" xmlns:cx7="http://schemas.microsoft.com/office/drawing/2016/5/13/chartex" xmlns:cx8="http://schemas.microsoft.com/office/drawing/2016/5/14/chartex" xmlns:mc="http://schemas.openxmlformats.org/markup-compatibility/2006" xmlns:aink="http://schemas.microsoft.com/office/drawing/2016/ink" xmlns:am3d="http://schemas.microsoft.com/office/drawing/2017/model3d" xmlns:o="urn:schemas-microsoft-com:office:office" xmlns:oel="http://schemas.microsoft.com/office/2019/extlst" xmlns:r="http://schemas.openxmlformats.org/officeDocument/2006/relationships" xmlns:m="http://schemas.openxmlformats.org/officeDocument/2006/math" xmlns:v="urn:schemas-microsoft-com:vml" xmlns:wp14="http://schemas.microsoft.com/office/word/2010/wordprocessingDrawing" xmlns:wp="http://schemas.openxmlformats.org/drawingml/2006/wordprocessingDrawing" xmlns:w10="urn:schemas-microsoft-com:office:word" xmlns:w="http://schemas.openxmlformats.org/wordprocessingml/2006/main" xmlns:w14="http://schemas.microsoft.com/office/word/2010/wordml" xmlns:w15="http://schemas.microsoft.com/office/word/2012/wordml" xmlns:w16cex="http://schemas.microsoft.com/office/word/2018/wordml/cex" xmlns:w16cid="http://schemas.microsoft.com/office/word/2016/wordml/cid" xmlns:w16="http://schemas.microsoft.com/office/word/2018/wordml" xmlns:w16du="http://schemas.microsoft.com/office/word/2023/wordml/word16du" xmlns:w16sdtdh="http://schemas.microsoft.com/office/word/2020/wordml/sdtdatahash" xmlns:w16se="http://schemas.microsoft.com/office/word/2015/wordml/symex" xmlns:wpg="http://schemas.microsoft.com/office/word/2010/wordprocessingGroup" xmlns:wpi="http://schemas.microsoft.com/office/word/2010/wordprocessingInk" xmlns:wne="http://schemas.microsoft.com/office/word/2006/wordml" xmlns:wps="http://schemas.microsoft.com/office/word/2010/wordprocessingShape" mc:Ignorable="w14 w15 w16se w16cid w16 w16cex w16sdtdh w16du wp14">
+<w:numbering xmlns:wpc="http://schemas.microsoft.com/office/word/2010/wordprocessingCanvas" xmlns:cx="http://schemas.microsoft.com/office/drawing/2014/chartex" xmlns:cx1="http://schemas.microsoft.com/office/drawing/2015/9/8/chartex" xmlns:cx2="http://schemas.microsoft.com/office/drawing/2015/10/21/chartex" xmlns:cx3="http://schemas.microsoft.com/office/drawing/2016/5/9/chartex" xmlns:cx4="http://schemas.microsoft.com/office/drawing/2016/5/10/chartex" xmlns:cx5="http://schemas.microsoft.com/office/drawing/2016/5/11/chartex" xmlns:cx6="http://schemas.microsoft.com/office/drawing/2016/5/12/chartex" xmlns:cx7="http://schemas.microsoft.com/office/drawing/2016/5/13/chartex" xmlns:cx8="http://schemas.microsoft.com/office/drawing/2016/5/14/chartex" xmlns:mc="http://schemas.openxmlformats.org/markup-compatibility/2006" xmlns:aink="http://schemas.microsoft.com/office/drawing/2016/ink" xmlns:am3d="http://schemas.microsoft.com/office/drawing/2017/model3d" xmlns:o="urn:schemas-microsoft-com:office:office" xmlns:oel="http://schemas.microsoft.com/office/2019/extlst" xmlns:r="http://schemas.openxmlformats.org/officeDocument/2006/relationships" xmlns:m="http://schemas.openxmlformats.org/officeDocument/2006/math" xmlns:v="urn:schemas-microsoft-com:vml" xmlns:wp14="http://schemas.microsoft.com/office/word/2010/wordprocessingDrawing" xmlns:wp="http://schemas.openxmlformats.org/drawingml/2006/wordprocessingDrawing" xmlns:w10="urn:schemas-microsoft-com:office:word" xmlns:w="http://schemas.openxmlformats.org/wordprocessingml/2006/main" xmlns:w14="http://schemas.microsoft.com/office/word/2010/wordml" xmlns:w15="http://schemas.microsoft.com/office/word/2012/wordml" xmlns:w16cex="http://schemas.microsoft.com/office/word/2018/wordml/cex" xmlns:w16cid="http://schemas.microsoft.com/office/word/2016/wordml/cid" xmlns:w16="http://schemas.microsoft.com/office/word/2018/wordml" xmlns:w16sdtdh="http://schemas.microsoft.com/office/word/2020/wordml/sdtdatahash" xmlns:w16se="http://schemas.microsoft.com/office/word/2015/wordml/symex" xmlns:wpg="http://schemas.microsoft.com/office/word/2010/wordprocessingGroup" xmlns:wpi="http://schemas.microsoft.com/office/word/2010/wordprocessingInk" xmlns:wne="http://schemas.microsoft.com/office/word/2006/wordml" xmlns:wps="http://schemas.microsoft.com/office/word/2010/wordprocessingShape" mc:Ignorable="w14 w15 w16se w16cid w16 w16cex w16sdtdh wp14">
   <w:abstractNum w:abstractNumId="0" w15:restartNumberingAfterBreak="0">
     <w:nsid w:val="01677D55"/>
     <w:multiLevelType w:val="hybridMultilevel"/>
@@ -2401,7 +2576,7 @@
 </file>
 
 <file path=word/styles.xml><?xml version="1.0" encoding="utf-8"?>
-<w:styles xmlns:mc="http://schemas.openxmlformats.org/markup-compatibility/2006" xmlns:r="http://schemas.openxmlformats.org/officeDocument/2006/relationships" xmlns:w="http://schemas.openxmlformats.org/wordprocessingml/2006/main" xmlns:w14="http://schemas.microsoft.com/office/word/2010/wordml" xmlns:w15="http://schemas.microsoft.com/office/word/2012/wordml" xmlns:w16cex="http://schemas.microsoft.com/office/word/2018/wordml/cex" xmlns:w16cid="http://schemas.microsoft.com/office/word/2016/wordml/cid" xmlns:w16="http://schemas.microsoft.com/office/word/2018/wordml" xmlns:w16du="http://schemas.microsoft.com/office/word/2023/wordml/word16du" xmlns:w16sdtdh="http://schemas.microsoft.com/office/word/2020/wordml/sdtdatahash" xmlns:w16se="http://schemas.microsoft.com/office/word/2015/wordml/symex" mc:Ignorable="w14 w15 w16se w16cid w16 w16cex w16sdtdh w16du">
+<w:styles xmlns:mc="http://schemas.openxmlformats.org/markup-compatibility/2006" xmlns:r="http://schemas.openxmlformats.org/officeDocument/2006/relationships" xmlns:w="http://schemas.openxmlformats.org/wordprocessingml/2006/main" xmlns:w14="http://schemas.microsoft.com/office/word/2010/wordml" xmlns:w15="http://schemas.microsoft.com/office/word/2012/wordml" xmlns:w16cex="http://schemas.microsoft.com/office/word/2018/wordml/cex" xmlns:w16cid="http://schemas.microsoft.com/office/word/2016/wordml/cid" xmlns:w16="http://schemas.microsoft.com/office/word/2018/wordml" xmlns:w16sdtdh="http://schemas.microsoft.com/office/word/2020/wordml/sdtdatahash" xmlns:w16se="http://schemas.microsoft.com/office/word/2015/wordml/symex" mc:Ignorable="w14 w15 w16se w16cid w16 w16cex w16sdtdh">
   <w:docDefaults>
     <w:rPrDefault>
       <w:rPr>

</xml_diff>